<commit_message>
Drobné dodatky do Vize
Dodal jsem jenom pár malých úprav do Vize, pro zlepšení pochopitelnosti.
</commit_message>
<xml_diff>
--- a/Vize.docx
+++ b/Vize.docx
@@ -16,7 +16,13 @@
         <w:jc w:val="right"/>
       </w:pPr>
       <w:r>
-        <w:t>(2022)</w:t>
+        <w:t>(2022</w:t>
+      </w:r>
+      <w:r>
+        <w:t>, ver.2</w:t>
+      </w:r>
+      <w:r>
+        <w:t>)</w:t>
       </w:r>
     </w:p>
     <w:p>
@@ -121,7 +127,7 @@
         </w:numPr>
       </w:pPr>
       <w:r>
-        <w:t>Automatickou aktualizaci existujících euroklíč lokací.</w:t>
+        <w:t>Automatickou aktualizaci existujících lokací.</w:t>
       </w:r>
     </w:p>
     <w:p>
@@ -133,7 +139,7 @@
         </w:numPr>
       </w:pPr>
       <w:r>
-        <w:t>Spuštění navigování k požadované euroklíč lokaci.</w:t>
+        <w:t>Spuštění navigování k požadované lokaci.</w:t>
       </w:r>
     </w:p>
     <w:p>
@@ -145,7 +151,7 @@
         </w:numPr>
       </w:pPr>
       <w:r>
-        <w:t>Zobrazení všech euroklíč lokací na mapě.</w:t>
+        <w:t>Zobrazení všech lokací na mapě.</w:t>
       </w:r>
     </w:p>
     <w:p>
@@ -200,7 +206,19 @@
         <w:t>Use Casy</w:t>
       </w:r>
       <w:r>
-        <w:t xml:space="preserve"> + Scénáře</w:t>
+        <w:t xml:space="preserve"> +</w:t>
+      </w:r>
+      <w:r>
+        <w:t xml:space="preserve"> jejich</w:t>
+      </w:r>
+      <w:r>
+        <w:t xml:space="preserve"> </w:t>
+      </w:r>
+      <w:r>
+        <w:t>s</w:t>
+      </w:r>
+      <w:r>
+        <w:t>cénáře</w:t>
       </w:r>
     </w:p>
     <w:p>

</xml_diff>